<commit_message>
Added custom direct and global images
</commit_message>
<xml_diff>
--- a/WET3/Ex3 2/205917883_207334376.docx
+++ b/WET3/Ex3 2/205917883_207334376.docx
@@ -331,9 +331,8 @@
           <w:sz w:val="32"/>
           <w:szCs w:val="32"/>
         </w:rPr>
-        <w:t xml:space="preserve">Submission </w:t>
-      </w:r>
-      <w:proofErr w:type="gramStart"/>
+        <w:t xml:space="preserve">Submission Date: </w:t>
+      </w:r>
       <w:r>
         <w:rPr>
           <w:rFonts w:asciiTheme="minorHAnsi" w:hAnsiTheme="minorHAnsi" w:cstheme="minorHAnsi"/>
@@ -342,28 +341,7 @@
           <w:sz w:val="32"/>
           <w:szCs w:val="32"/>
         </w:rPr>
-        <w:t>Date :</w:t>
-      </w:r>
-      <w:proofErr w:type="gramEnd"/>
-      <w:r>
-        <w:rPr>
-          <w:rFonts w:asciiTheme="minorHAnsi" w:hAnsiTheme="minorHAnsi" w:cstheme="minorHAnsi"/>
-          <w:b/>
-          <w:bCs/>
-          <w:sz w:val="32"/>
-          <w:szCs w:val="32"/>
-        </w:rPr>
-        <w:t xml:space="preserve"> </w:t>
-      </w:r>
-      <w:r>
-        <w:rPr>
-          <w:rFonts w:asciiTheme="minorHAnsi" w:hAnsiTheme="minorHAnsi" w:cstheme="minorHAnsi"/>
-          <w:b/>
-          <w:bCs/>
-          <w:sz w:val="32"/>
-          <w:szCs w:val="32"/>
-        </w:rPr>
-        <w:t>?</w:t>
+        <w:t>03</w:t>
       </w:r>
       <w:r>
         <w:rPr>
@@ -383,7 +361,7 @@
           <w:sz w:val="32"/>
           <w:szCs w:val="32"/>
         </w:rPr>
-        <w:t>5</w:t>
+        <w:t>6</w:t>
       </w:r>
       <w:r>
         <w:rPr>
@@ -539,6 +517,10 @@
     <w:p>
       <w:pPr>
         <w:jc w:val="left"/>
+        <w:rPr>
+          <w:rFonts w:hint="cs"/>
+          <w:rtl/>
+        </w:rPr>
       </w:pPr>
       <w:r>
         <w:t>We can see by the direct component image that the scene is mostly grey in color and the warm yellow color stems from the global component.</w:t>
@@ -581,17 +563,335 @@
       </w:pPr>
     </w:p>
     <w:p>
+      <w:r>
+        <w:t xml:space="preserve">As for our custom scene, we have decided to capture a static scene of Indian spices (Curry, Chai &amp; Masala) under </w:t>
+      </w:r>
+      <w:r>
+        <w:t xml:space="preserve">single </w:t>
+      </w:r>
+      <w:r>
+        <w:t>direct lightning placed on white reflective marble. A tea stirrer is obscuring the light in three directions throughout the scene.</w:t>
+      </w:r>
+    </w:p>
+    <w:p>
+      <w:r>
+        <w:t>The static image looks as follows:</w:t>
+      </w:r>
+    </w:p>
+    <w:p>
       <w:pPr>
         <w:jc w:val="center"/>
       </w:pPr>
+      <w:r>
+        <w:rPr>
+          <w:noProof/>
+        </w:rPr>
+        <w:drawing>
+          <wp:inline distT="0" distB="0" distL="0" distR="0" wp14:anchorId="6019344E" wp14:editId="2FDA0BBD">
+            <wp:extent cx="3625850" cy="6446235"/>
+            <wp:effectExtent l="0" t="0" r="0" b="0"/>
+            <wp:docPr id="1" name="Picture 1" descr="A picture containing text&#10;&#10;Description automatically generated"/>
+            <wp:cNvGraphicFramePr>
+              <a:graphicFrameLocks xmlns:a="http://schemas.openxmlformats.org/drawingml/2006/main" noChangeAspect="1"/>
+            </wp:cNvGraphicFramePr>
+            <a:graphic xmlns:a="http://schemas.openxmlformats.org/drawingml/2006/main">
+              <a:graphicData uri="http://schemas.openxmlformats.org/drawingml/2006/picture">
+                <pic:pic xmlns:pic="http://schemas.openxmlformats.org/drawingml/2006/picture">
+                  <pic:nvPicPr>
+                    <pic:cNvPr id="1" name="Picture 1" descr="A picture containing text&#10;&#10;Description automatically generated"/>
+                    <pic:cNvPicPr>
+                      <a:picLocks noChangeAspect="1" noChangeArrowheads="1"/>
+                    </pic:cNvPicPr>
+                  </pic:nvPicPr>
+                  <pic:blipFill>
+                    <a:blip r:embed="rId10" cstate="print">
+                      <a:extLst>
+                        <a:ext uri="{28A0092B-C50C-407E-A947-70E740481C1C}">
+                          <a14:useLocalDpi xmlns:a14="http://schemas.microsoft.com/office/drawing/2010/main" val="0"/>
+                        </a:ext>
+                      </a:extLst>
+                    </a:blip>
+                    <a:srcRect/>
+                    <a:stretch>
+                      <a:fillRect/>
+                    </a:stretch>
+                  </pic:blipFill>
+                  <pic:spPr bwMode="auto">
+                    <a:xfrm>
+                      <a:off x="0" y="0"/>
+                      <a:ext cx="3629586" cy="6452877"/>
+                    </a:xfrm>
+                    <a:prstGeom prst="rect">
+                      <a:avLst/>
+                    </a:prstGeom>
+                    <a:noFill/>
+                    <a:ln>
+                      <a:noFill/>
+                    </a:ln>
+                  </pic:spPr>
+                </pic:pic>
+              </a:graphicData>
+            </a:graphic>
+          </wp:inline>
+        </w:drawing>
+      </w:r>
+    </w:p>
+    <w:p>
+      <w:pPr>
+        <w:spacing w:line="276" w:lineRule="auto"/>
+        <w:jc w:val="left"/>
+      </w:pPr>
+      <w:r>
+        <w:br w:type="page"/>
+      </w:r>
+    </w:p>
+    <w:p>
+      <w:r>
+        <w:lastRenderedPageBreak/>
+        <w:t>The component</w:t>
+      </w:r>
+      <w:r>
+        <w:t>s</w:t>
+      </w:r>
+      <w:r>
+        <w:t xml:space="preserve"> </w:t>
+      </w:r>
+      <w:r>
+        <w:t xml:space="preserve">are </w:t>
+      </w:r>
+      <w:r>
+        <w:t>as follows:</w:t>
+      </w:r>
+    </w:p>
+    <w:tbl>
+      <w:tblPr>
+        <w:tblStyle w:val="TableGrid"/>
+        <w:tblW w:w="0" w:type="auto"/>
+        <w:tblBorders>
+          <w:top w:val="none" w:sz="0" w:space="0" w:color="auto"/>
+          <w:left w:val="none" w:sz="0" w:space="0" w:color="auto"/>
+          <w:bottom w:val="none" w:sz="0" w:space="0" w:color="auto"/>
+          <w:right w:val="none" w:sz="0" w:space="0" w:color="auto"/>
+          <w:insideH w:val="none" w:sz="0" w:space="0" w:color="auto"/>
+          <w:insideV w:val="none" w:sz="0" w:space="0" w:color="auto"/>
+        </w:tblBorders>
+        <w:tblLook w:val="04A0" w:firstRow="1" w:lastRow="0" w:firstColumn="1" w:lastColumn="0" w:noHBand="0" w:noVBand="1"/>
+      </w:tblPr>
+      <w:tblGrid>
+        <w:gridCol w:w="5228"/>
+        <w:gridCol w:w="5228"/>
+      </w:tblGrid>
+      <w:tr>
+        <w:tc>
+          <w:tcPr>
+            <w:tcW w:w="5228" w:type="dxa"/>
+          </w:tcPr>
+          <w:p>
+            <w:pPr>
+              <w:jc w:val="center"/>
+              <w:rPr>
+                <w:b/>
+                <w:bCs/>
+              </w:rPr>
+            </w:pPr>
+            <w:r>
+              <w:rPr>
+                <w:b/>
+                <w:bCs/>
+              </w:rPr>
+              <w:t>Direct</w:t>
+            </w:r>
+          </w:p>
+        </w:tc>
+        <w:tc>
+          <w:tcPr>
+            <w:tcW w:w="5228" w:type="dxa"/>
+          </w:tcPr>
+          <w:p>
+            <w:pPr>
+              <w:jc w:val="center"/>
+              <w:rPr>
+                <w:b/>
+                <w:bCs/>
+              </w:rPr>
+            </w:pPr>
+            <w:r>
+              <w:rPr>
+                <w:b/>
+                <w:bCs/>
+              </w:rPr>
+              <w:t>Global</w:t>
+            </w:r>
+          </w:p>
+        </w:tc>
+      </w:tr>
+      <w:tr>
+        <w:tc>
+          <w:tcPr>
+            <w:tcW w:w="5228" w:type="dxa"/>
+          </w:tcPr>
+          <w:p>
+            <w:pPr>
+              <w:jc w:val="center"/>
+            </w:pPr>
+            <w:r>
+              <w:rPr>
+                <w:noProof/>
+              </w:rPr>
+              <w:drawing>
+                <wp:inline distT="0" distB="0" distL="0" distR="0" wp14:anchorId="3E3B8F3A" wp14:editId="5651EE07">
+                  <wp:extent cx="2943100" cy="5232400"/>
+                  <wp:effectExtent l="0" t="0" r="0" b="6350"/>
+                  <wp:docPr id="2" name="Picture 2" descr="A picture containing text&#10;&#10;Description automatically generated"/>
+                  <wp:cNvGraphicFramePr>
+                    <a:graphicFrameLocks xmlns:a="http://schemas.openxmlformats.org/drawingml/2006/main" noChangeAspect="1"/>
+                  </wp:cNvGraphicFramePr>
+                  <a:graphic xmlns:a="http://schemas.openxmlformats.org/drawingml/2006/main">
+                    <a:graphicData uri="http://schemas.openxmlformats.org/drawingml/2006/picture">
+                      <pic:pic xmlns:pic="http://schemas.openxmlformats.org/drawingml/2006/picture">
+                        <pic:nvPicPr>
+                          <pic:cNvPr id="2" name="Picture 2" descr="A picture containing text&#10;&#10;Description automatically generated"/>
+                          <pic:cNvPicPr>
+                            <a:picLocks noChangeAspect="1" noChangeArrowheads="1"/>
+                          </pic:cNvPicPr>
+                        </pic:nvPicPr>
+                        <pic:blipFill>
+                          <a:blip r:embed="rId11" cstate="print">
+                            <a:extLst>
+                              <a:ext uri="{28A0092B-C50C-407E-A947-70E740481C1C}">
+                                <a14:useLocalDpi xmlns:a14="http://schemas.microsoft.com/office/drawing/2010/main" val="0"/>
+                              </a:ext>
+                            </a:extLst>
+                          </a:blip>
+                          <a:srcRect/>
+                          <a:stretch>
+                            <a:fillRect/>
+                          </a:stretch>
+                        </pic:blipFill>
+                        <pic:spPr bwMode="auto">
+                          <a:xfrm>
+                            <a:off x="0" y="0"/>
+                            <a:ext cx="2978173" cy="5294755"/>
+                          </a:xfrm>
+                          <a:prstGeom prst="rect">
+                            <a:avLst/>
+                          </a:prstGeom>
+                          <a:noFill/>
+                          <a:ln>
+                            <a:noFill/>
+                          </a:ln>
+                        </pic:spPr>
+                      </pic:pic>
+                    </a:graphicData>
+                  </a:graphic>
+                </wp:inline>
+              </w:drawing>
+            </w:r>
+          </w:p>
+        </w:tc>
+        <w:tc>
+          <w:tcPr>
+            <w:tcW w:w="5228" w:type="dxa"/>
+          </w:tcPr>
+          <w:p>
+            <w:pPr>
+              <w:jc w:val="center"/>
+            </w:pPr>
+            <w:r>
+              <w:rPr>
+                <w:noProof/>
+              </w:rPr>
+              <w:drawing>
+                <wp:inline distT="0" distB="0" distL="0" distR="0" wp14:anchorId="7E737E6A" wp14:editId="3FA182B3">
+                  <wp:extent cx="2965924" cy="5272983"/>
+                  <wp:effectExtent l="0" t="0" r="6350" b="4445"/>
+                  <wp:docPr id="5" name="Picture 5"/>
+                  <wp:cNvGraphicFramePr>
+                    <a:graphicFrameLocks xmlns:a="http://schemas.openxmlformats.org/drawingml/2006/main" noChangeAspect="1"/>
+                  </wp:cNvGraphicFramePr>
+                  <a:graphic xmlns:a="http://schemas.openxmlformats.org/drawingml/2006/main">
+                    <a:graphicData uri="http://schemas.openxmlformats.org/drawingml/2006/picture">
+                      <pic:pic xmlns:pic="http://schemas.openxmlformats.org/drawingml/2006/picture">
+                        <pic:nvPicPr>
+                          <pic:cNvPr id="0" name="Picture 5"/>
+                          <pic:cNvPicPr>
+                            <a:picLocks noChangeAspect="1" noChangeArrowheads="1"/>
+                          </pic:cNvPicPr>
+                        </pic:nvPicPr>
+                        <pic:blipFill>
+                          <a:blip r:embed="rId12" cstate="print">
+                            <a:extLst>
+                              <a:ext uri="{28A0092B-C50C-407E-A947-70E740481C1C}">
+                                <a14:useLocalDpi xmlns:a14="http://schemas.microsoft.com/office/drawing/2010/main" val="0"/>
+                              </a:ext>
+                            </a:extLst>
+                          </a:blip>
+                          <a:srcRect/>
+                          <a:stretch>
+                            <a:fillRect/>
+                          </a:stretch>
+                        </pic:blipFill>
+                        <pic:spPr bwMode="auto">
+                          <a:xfrm>
+                            <a:off x="0" y="0"/>
+                            <a:ext cx="2988225" cy="5312630"/>
+                          </a:xfrm>
+                          <a:prstGeom prst="rect">
+                            <a:avLst/>
+                          </a:prstGeom>
+                          <a:noFill/>
+                          <a:ln>
+                            <a:noFill/>
+                          </a:ln>
+                        </pic:spPr>
+                      </pic:pic>
+                    </a:graphicData>
+                  </a:graphic>
+                </wp:inline>
+              </w:drawing>
+            </w:r>
+          </w:p>
+        </w:tc>
+      </w:tr>
+    </w:tbl>
+    <w:p/>
+    <w:p>
+      <w:r>
+        <w:t>Interestingly, we can assume most of the spices color comes from the global component, supposedly from sub-surface diffractions as we saw with the example of the peppers and grapes.</w:t>
+      </w:r>
+    </w:p>
+    <w:p>
+      <w:r>
+        <w:t xml:space="preserve">Moreover, as we stated the white marble was quite reflective, however again it seems that most of its color comes from the global components. </w:t>
+      </w:r>
+    </w:p>
+    <w:p>
+      <w:r>
+        <w:t>Most global components were filtered in the direct image</w:t>
+      </w:r>
+      <w:r>
+        <w:t>. Such as shadows underneath the bags.</w:t>
+      </w:r>
+      <w:r>
+        <w:t xml:space="preserve"> </w:t>
+      </w:r>
+      <w:r>
+        <w:t>H</w:t>
+      </w:r>
+      <w:r>
+        <w:t xml:space="preserve">owever there is one spot </w:t>
+      </w:r>
+      <w:r>
+        <w:t>in the bottom center which remains also in the direct component.</w:t>
+      </w:r>
     </w:p>
     <w:sectPr>
-      <w:headerReference w:type="even" r:id="rId10"/>
-      <w:headerReference w:type="default" r:id="rId11"/>
-      <w:footerReference w:type="even" r:id="rId12"/>
-      <w:footerReference w:type="default" r:id="rId13"/>
-      <w:headerReference w:type="first" r:id="rId14"/>
-      <w:footerReference w:type="first" r:id="rId15"/>
+      <w:headerReference w:type="even" r:id="rId13"/>
+      <w:headerReference w:type="default" r:id="rId14"/>
+      <w:footerReference w:type="even" r:id="rId15"/>
+      <w:footerReference w:type="default" r:id="rId16"/>
+      <w:headerReference w:type="first" r:id="rId17"/>
+      <w:footerReference w:type="first" r:id="rId18"/>
       <w:pgSz w:w="11906" w:h="16838"/>
       <w:pgMar w:top="720" w:right="720" w:bottom="720" w:left="720" w:header="720" w:footer="720" w:gutter="0"/>
       <w:cols w:space="720"/>

</xml_diff>